<commit_message>
update gitignore and project Charter
</commit_message>
<xml_diff>
--- a/Project_Charter Template.docx
+++ b/Project_Charter Template.docx
@@ -564,12 +564,30 @@
               <w:spacing w:after="0" w:line="271" w:lineRule="exact"/>
               <w:ind w:left="102"/>
               <w:rPr>
+                <w:rFonts w:ascii="Times New Roman" w:hAnsi="Times New Roman" w:hint="eastAsia"/>
+                <w:sz w:val="24"/>
+                <w:szCs w:val="24"/>
+                <w:lang w:eastAsia="zh-CN"/>
+              </w:rPr>
+            </w:pPr>
+            <w:r>
+              <w:rPr>
+                <w:rFonts w:ascii="Times New Roman" w:hAnsi="Times New Roman" w:hint="eastAsia"/>
+                <w:sz w:val="24"/>
+                <w:szCs w:val="24"/>
+                <w:lang w:eastAsia="zh-CN"/>
+              </w:rPr>
+              <w:t>U</w:t>
+            </w:r>
+            <w:r>
+              <w:rPr>
                 <w:rFonts w:ascii="Times New Roman" w:hAnsi="Times New Roman"/>
                 <w:sz w:val="24"/>
                 <w:szCs w:val="24"/>
                 <w:lang w:eastAsia="zh-CN"/>
               </w:rPr>
-            </w:pPr>
+              <w:t>Albany Enroll Class Helper</w:t>
+            </w:r>
           </w:p>
         </w:tc>
       </w:tr>
@@ -866,13 +884,18 @@
               <w:autoSpaceDN w:val="0"/>
               <w:adjustRightInd w:val="0"/>
               <w:spacing w:after="0" w:line="271" w:lineRule="exact"/>
-              <w:ind w:left="102"/>
               <w:rPr>
                 <w:rFonts w:ascii="Times New Roman" w:hAnsi="Times New Roman"/>
                 <w:sz w:val="24"/>
                 <w:szCs w:val="24"/>
               </w:rPr>
             </w:pPr>
+            <w:r>
+              <w:t>this web application will provide a visual interface for searching and selecting the classes</w:t>
+            </w:r>
+            <w:r>
+              <w:t xml:space="preserve"> by a user-friendly interface.</w:t>
+            </w:r>
           </w:p>
         </w:tc>
       </w:tr>
@@ -1041,12 +1064,70 @@
               <w:spacing w:before="93" w:after="0" w:line="240" w:lineRule="auto"/>
               <w:ind w:left="102"/>
               <w:rPr>
+                <w:rFonts w:ascii="Times New Roman" w:hAnsi="Times New Roman" w:hint="eastAsia"/>
+                <w:sz w:val="24"/>
+                <w:szCs w:val="24"/>
+                <w:lang w:eastAsia="zh-CN"/>
+              </w:rPr>
+            </w:pPr>
+            <w:r>
+              <w:rPr>
+                <w:rFonts w:ascii="Times New Roman" w:hAnsi="Times New Roman" w:hint="eastAsia"/>
+                <w:sz w:val="24"/>
+                <w:szCs w:val="24"/>
+                <w:lang w:eastAsia="zh-CN"/>
+              </w:rPr>
+              <w:t>H</w:t>
+            </w:r>
+            <w:r>
+              <w:rPr>
                 <w:rFonts w:ascii="Times New Roman" w:hAnsi="Times New Roman"/>
                 <w:sz w:val="24"/>
                 <w:szCs w:val="24"/>
                 <w:lang w:eastAsia="zh-CN"/>
               </w:rPr>
-            </w:pPr>
+              <w:t xml:space="preserve">enry Qiu, </w:t>
+            </w:r>
+            <w:proofErr w:type="spellStart"/>
+            <w:r>
+              <w:rPr>
+                <w:rFonts w:ascii="Times New Roman" w:hAnsi="Times New Roman"/>
+                <w:sz w:val="24"/>
+                <w:szCs w:val="24"/>
+                <w:lang w:eastAsia="zh-CN"/>
+              </w:rPr>
+              <w:t>Yunrui</w:t>
+            </w:r>
+            <w:proofErr w:type="spellEnd"/>
+            <w:r>
+              <w:rPr>
+                <w:rFonts w:ascii="Times New Roman" w:hAnsi="Times New Roman"/>
+                <w:sz w:val="24"/>
+                <w:szCs w:val="24"/>
+                <w:lang w:eastAsia="zh-CN"/>
+              </w:rPr>
+              <w:t xml:space="preserve"> Huang, </w:t>
+            </w:r>
+            <w:proofErr w:type="spellStart"/>
+            <w:r>
+              <w:rPr>
+                <w:rFonts w:ascii="Times New Roman" w:hAnsi="Times New Roman"/>
+                <w:sz w:val="24"/>
+                <w:szCs w:val="24"/>
+                <w:lang w:eastAsia="zh-CN"/>
+              </w:rPr>
+              <w:t>Jianxiang</w:t>
+            </w:r>
+            <w:proofErr w:type="spellEnd"/>
+            <w:r>
+              <w:rPr>
+                <w:rFonts w:ascii="Times New Roman" w:hAnsi="Times New Roman"/>
+                <w:sz w:val="24"/>
+                <w:szCs w:val="24"/>
+                <w:lang w:eastAsia="zh-CN"/>
+              </w:rPr>
+              <w:t xml:space="preserve"> Huang</w:t>
+            </w:r>
           </w:p>
         </w:tc>
       </w:tr>
@@ -1132,6 +1213,15 @@
                 <w:lang w:eastAsia="zh-CN"/>
               </w:rPr>
             </w:pPr>
+            <w:r>
+              <w:rPr>
+                <w:rFonts w:ascii="Times New Roman" w:hAnsi="Times New Roman"/>
+                <w:sz w:val="24"/>
+                <w:szCs w:val="24"/>
+                <w:lang w:eastAsia="zh-CN"/>
+              </w:rPr>
+              <w:t>9/1/2022</w:t>
+            </w:r>
           </w:p>
         </w:tc>
         <w:tc>
@@ -1275,6 +1365,15 @@
                 <w:lang w:eastAsia="zh-CN"/>
               </w:rPr>
             </w:pPr>
+            <w:r>
+              <w:rPr>
+                <w:rFonts w:ascii="Times New Roman" w:hAnsi="Times New Roman" w:hint="eastAsia"/>
+                <w:sz w:val="24"/>
+                <w:szCs w:val="24"/>
+                <w:lang w:eastAsia="zh-CN"/>
+              </w:rPr>
+              <w:t>1</w:t>
+            </w:r>
           </w:p>
         </w:tc>
       </w:tr>
@@ -9721,6 +9820,16 @@
         <w:t>3</w:t>
       </w:r>
     </w:p>
+    <w:p>
+      <w:pPr>
+        <w:spacing w:after="0" w:line="240" w:lineRule="auto"/>
+        <w:rPr>
+          <w:rFonts w:ascii="Arial" w:hAnsi="Arial" w:cs="Arial"/>
+          <w:sz w:val="16"/>
+          <w:szCs w:val="16"/>
+        </w:rPr>
+      </w:pPr>
+    </w:p>
     <w:sectPr>
       <w:pgSz w:w="12240" w:h="15840"/>
       <w:pgMar w:top="660" w:right="1280" w:bottom="280" w:left="1300" w:header="720" w:footer="720" w:gutter="0"/>
@@ -9788,7 +9897,7 @@
   <w:docDefaults>
     <w:rPrDefault>
       <w:rPr>
-        <w:rFonts w:ascii="Calibri" w:eastAsia="SimSun" w:hAnsi="Calibri" w:cs="Times New Roman"/>
+        <w:rFonts w:ascii="Calibri" w:eastAsia="宋体" w:hAnsi="Calibri" w:cs="Times New Roman"/>
         <w:lang w:val="en-US" w:eastAsia="zh-CN" w:bidi="ar-SA"/>
       </w:rPr>
     </w:rPrDefault>
@@ -10172,7 +10281,7 @@
     <w:lsdException w:name="Unresolved Mention" w:semiHidden="1" w:unhideWhenUsed="1"/>
     <w:lsdException w:name="Smart Link" w:semiHidden="1" w:unhideWhenUsed="1"/>
   </w:latentStyles>
-  <w:style w:type="paragraph" w:default="1" w:styleId="Normal">
+  <w:style w:type="paragraph" w:default="1" w:styleId="a">
     <w:name w:val="Normal"/>
     <w:qFormat/>
     <w:rsid w:val="009B38C6"/>
@@ -10185,13 +10294,13 @@
       <w:lang w:eastAsia="en-US"/>
     </w:rPr>
   </w:style>
-  <w:style w:type="character" w:default="1" w:styleId="DefaultParagraphFont">
+  <w:style w:type="character" w:default="1" w:styleId="a0">
     <w:name w:val="Default Paragraph Font"/>
     <w:uiPriority w:val="1"/>
     <w:semiHidden/>
     <w:unhideWhenUsed/>
   </w:style>
-  <w:style w:type="table" w:default="1" w:styleId="TableNormal">
+  <w:style w:type="table" w:default="1" w:styleId="a1">
     <w:name w:val="Normal Table"/>
     <w:uiPriority w:val="99"/>
     <w:semiHidden/>
@@ -10206,16 +10315,16 @@
       </w:tblCellMar>
     </w:tblPr>
   </w:style>
-  <w:style w:type="numbering" w:default="1" w:styleId="NoList">
+  <w:style w:type="numbering" w:default="1" w:styleId="a2">
     <w:name w:val="No List"/>
     <w:uiPriority w:val="99"/>
     <w:semiHidden/>
     <w:unhideWhenUsed/>
   </w:style>
-  <w:style w:type="paragraph" w:styleId="DocumentMap">
+  <w:style w:type="paragraph" w:styleId="a3">
     <w:name w:val="Document Map"/>
-    <w:basedOn w:val="Normal"/>
-    <w:link w:val="DocumentMapChar"/>
+    <w:basedOn w:val="a"/>
+    <w:link w:val="a4"/>
     <w:uiPriority w:val="99"/>
     <w:semiHidden/>
     <w:unhideWhenUsed/>
@@ -10226,10 +10335,10 @@
       <w:szCs w:val="16"/>
     </w:rPr>
   </w:style>
-  <w:style w:type="character" w:customStyle="1" w:styleId="DocumentMapChar">
-    <w:name w:val="Document Map Char"/>
-    <w:basedOn w:val="DefaultParagraphFont"/>
-    <w:link w:val="DocumentMap"/>
+  <w:style w:type="character" w:customStyle="1" w:styleId="a4">
+    <w:name w:val="文档结构图 字符"/>
+    <w:basedOn w:val="a0"/>
+    <w:link w:val="a3"/>
     <w:uiPriority w:val="99"/>
     <w:semiHidden/>
     <w:rsid w:val="001F0FE5"/>
@@ -10240,10 +10349,10 @@
       <w:lang w:eastAsia="en-US"/>
     </w:rPr>
   </w:style>
-  <w:style w:type="paragraph" w:styleId="Header">
+  <w:style w:type="paragraph" w:styleId="a5">
     <w:name w:val="header"/>
-    <w:basedOn w:val="Normal"/>
-    <w:link w:val="HeaderChar"/>
+    <w:basedOn w:val="a"/>
+    <w:link w:val="a6"/>
     <w:uiPriority w:val="99"/>
     <w:semiHidden/>
     <w:unhideWhenUsed/>
@@ -10255,10 +10364,10 @@
       </w:tabs>
     </w:pPr>
   </w:style>
-  <w:style w:type="character" w:customStyle="1" w:styleId="HeaderChar">
-    <w:name w:val="Header Char"/>
-    <w:basedOn w:val="DefaultParagraphFont"/>
-    <w:link w:val="Header"/>
+  <w:style w:type="character" w:customStyle="1" w:styleId="a6">
+    <w:name w:val="页眉 字符"/>
+    <w:basedOn w:val="a0"/>
+    <w:link w:val="a5"/>
     <w:uiPriority w:val="99"/>
     <w:semiHidden/>
     <w:rsid w:val="001F0FE5"/>
@@ -10268,10 +10377,10 @@
       <w:lang w:eastAsia="en-US"/>
     </w:rPr>
   </w:style>
-  <w:style w:type="paragraph" w:styleId="Footer">
+  <w:style w:type="paragraph" w:styleId="a7">
     <w:name w:val="footer"/>
-    <w:basedOn w:val="Normal"/>
-    <w:link w:val="FooterChar"/>
+    <w:basedOn w:val="a"/>
+    <w:link w:val="a8"/>
     <w:uiPriority w:val="99"/>
     <w:semiHidden/>
     <w:unhideWhenUsed/>
@@ -10283,10 +10392,10 @@
       </w:tabs>
     </w:pPr>
   </w:style>
-  <w:style w:type="character" w:customStyle="1" w:styleId="FooterChar">
-    <w:name w:val="Footer Char"/>
-    <w:basedOn w:val="DefaultParagraphFont"/>
-    <w:link w:val="Footer"/>
+  <w:style w:type="character" w:customStyle="1" w:styleId="a8">
+    <w:name w:val="页脚 字符"/>
+    <w:basedOn w:val="a0"/>
+    <w:link w:val="a7"/>
     <w:uiPriority w:val="99"/>
     <w:semiHidden/>
     <w:rsid w:val="001F0FE5"/>
@@ -10296,14 +10405,38 @@
       <w:lang w:eastAsia="en-US"/>
     </w:rPr>
   </w:style>
-  <w:style w:type="character" w:styleId="Hyperlink">
+  <w:style w:type="character" w:styleId="a9">
     <w:name w:val="Hyperlink"/>
-    <w:basedOn w:val="DefaultParagraphFont"/>
+    <w:basedOn w:val="a0"/>
     <w:uiPriority w:val="99"/>
     <w:unhideWhenUsed/>
     <w:rsid w:val="00F758AB"/>
     <w:rPr>
       <w:color w:val="0000FF" w:themeColor="hyperlink"/>
+      <w:u w:val="single"/>
+    </w:rPr>
+  </w:style>
+  <w:style w:type="character" w:styleId="aa">
+    <w:name w:val="Unresolved Mention"/>
+    <w:basedOn w:val="a0"/>
+    <w:uiPriority w:val="99"/>
+    <w:semiHidden/>
+    <w:unhideWhenUsed/>
+    <w:rsid w:val="00D66110"/>
+    <w:rPr>
+      <w:color w:val="605E5C"/>
+      <w:shd w:val="clear" w:color="auto" w:fill="E1DFDD"/>
+    </w:rPr>
+  </w:style>
+  <w:style w:type="character" w:styleId="ab">
+    <w:name w:val="FollowedHyperlink"/>
+    <w:basedOn w:val="a0"/>
+    <w:uiPriority w:val="99"/>
+    <w:semiHidden/>
+    <w:unhideWhenUsed/>
+    <w:rsid w:val="00D66110"/>
+    <w:rPr>
+      <w:color w:val="800080" w:themeColor="followedHyperlink"/>
       <w:u w:val="single"/>
     </w:rPr>
   </w:style>

</xml_diff>